<commit_message>
Cố tình edit sai
</commit_message>
<xml_diff>
--- a/Documents/Báo cáo tuần 1/Đăng Ký Đồ Án.docx
+++ b/Documents/Báo cáo tuần 1/Đăng Ký Đồ Án.docx
@@ -86,15 +86,7 @@
           <w:bCs/>
           <w:szCs w:val="26"/>
         </w:rPr>
-        <w:t xml:space="preserve"> </w:t>
-      </w:r>
-      <w:r>
-        <w:rPr>
-          <w:b/>
-          <w:bCs/>
-          <w:szCs w:val="26"/>
-        </w:rPr>
-        <w:t>MÔN HỌC</w:t>
+        <w:t xml:space="preserve"> MÔN HỌC</w:t>
       </w:r>
     </w:p>
     <w:p>
@@ -229,23 +221,7 @@
           <w:sz w:val="26"/>
           <w:szCs w:val="26"/>
         </w:rPr>
-        <w:t xml:space="preserve"> (sĩ số trong nhóm…</w:t>
-      </w:r>
-      <w:r>
-        <w:rPr>
-          <w:bCs/>
-          <w:sz w:val="26"/>
-          <w:szCs w:val="26"/>
-        </w:rPr>
-        <w:t>2</w:t>
-      </w:r>
-      <w:r>
-        <w:rPr>
-          <w:bCs/>
-          <w:sz w:val="26"/>
-          <w:szCs w:val="26"/>
-        </w:rPr>
-        <w:t xml:space="preserve">…): </w:t>
+        <w:t xml:space="preserve"> (sĩ số trong nhóm…2…): </w:t>
       </w:r>
     </w:p>
     <w:p>
@@ -364,7 +340,25 @@
           <w:sz w:val="26"/>
           <w:szCs w:val="26"/>
         </w:rPr>
-        <w:t xml:space="preserve">MSSV: ………………… Lớp: </w:t>
+        <w:t>MSSV: ………</w:t>
+      </w:r>
+      <w:r>
+        <w:rPr>
+          <w:bCs/>
+          <w:sz w:val="26"/>
+          <w:szCs w:val="26"/>
+        </w:rPr>
+        <w:t>yolo</w:t>
+      </w:r>
+      <w:bookmarkStart w:id="0" w:name="_GoBack"/>
+      <w:bookmarkEnd w:id="0"/>
+      <w:r>
+        <w:rPr>
+          <w:bCs/>
+          <w:sz w:val="26"/>
+          <w:szCs w:val="26"/>
+        </w:rPr>
+        <w:t xml:space="preserve">………… Lớp: </w:t>
       </w:r>
       <w:r>
         <w:rPr>
@@ -405,15 +399,7 @@
           <w:szCs w:val="26"/>
         </w:rPr>
         <w:tab/>
-        <w:t xml:space="preserve">: </w:t>
-      </w:r>
-      <w:r>
-        <w:rPr>
-          <w:bCs/>
-          <w:sz w:val="26"/>
-          <w:szCs w:val="26"/>
-        </w:rPr>
-        <w:t>Công Nghệ Thông Tin</w:t>
+        <w:t>: Công Nghệ Thông Tin</w:t>
       </w:r>
       <w:r>
         <w:rPr>
@@ -462,15 +448,7 @@
           <w:szCs w:val="26"/>
         </w:rPr>
         <w:tab/>
-        <w:t xml:space="preserve">: </w:t>
-      </w:r>
-      <w:r>
-        <w:rPr>
-          <w:bCs/>
-          <w:sz w:val="26"/>
-          <w:szCs w:val="26"/>
-        </w:rPr>
-        <w:t>Công Nghệ Phần Mềm</w:t>
+        <w:t>: Công Nghệ Phần Mềm</w:t>
       </w:r>
       <w:r>
         <w:rPr>
@@ -516,15 +494,7 @@
           <w:sz w:val="26"/>
           <w:szCs w:val="26"/>
         </w:rPr>
-        <w:t xml:space="preserve"> : </w:t>
-      </w:r>
-      <w:r>
-        <w:rPr>
-          <w:bCs/>
-          <w:sz w:val="26"/>
-          <w:szCs w:val="26"/>
-        </w:rPr>
-        <w:t>Ứng dụng công nghệ phát triển web ASP.NET MVC, xây dựng website bán phụ kiện anime.</w:t>
+        <w:t xml:space="preserve"> : Ứng dụng công nghệ phát triển web ASP.NET MVC, xây dựng website bán phụ kiện anime.</w:t>
       </w:r>
       <w:r>
         <w:rPr>
@@ -787,8 +757,6 @@
               </w:rPr>
               <w:t xml:space="preserve"> 2016</w:t>
             </w:r>
-            <w:bookmarkStart w:id="0" w:name="_GoBack"/>
-            <w:bookmarkEnd w:id="0"/>
           </w:p>
           <w:p>
             <w:pPr>
@@ -948,7 +916,7 @@
     </w:p>
     <w:p/>
     <w:sectPr>
-      <w:headerReference w:type="default" r:id="rId6"/>
+      <w:headerReference w:type="default" r:id="rId8"/>
       <w:pgSz w:w="11907" w:h="16840" w:code="9"/>
       <w:pgMar w:top="1418" w:right="1134" w:bottom="1134" w:left="1418" w:header="851" w:footer="720" w:gutter="0"/>
       <w:cols w:space="720"/>
@@ -956,6 +924,44 @@
     </w:sectPr>
   </w:body>
 </w:document>
+</file>
+
+<file path=word/endnotes.xml><?xml version="1.0" encoding="utf-8"?>
+<w:endnotes xmlns:wpc="http://schemas.microsoft.com/office/word/2010/wordprocessingCanvas" xmlns:mc="http://schemas.openxmlformats.org/markup-compatibility/2006" xmlns:o="urn:schemas-microsoft-com:office:office" xmlns:r="http://schemas.openxmlformats.org/officeDocument/2006/relationships" xmlns:m="http://schemas.openxmlformats.org/officeDocument/2006/math" xmlns:v="urn:schemas-microsoft-com:vml" xmlns:wp14="http://schemas.microsoft.com/office/word/2010/wordprocessingDrawing" xmlns:wp="http://schemas.openxmlformats.org/drawingml/2006/wordprocessingDrawing" xmlns:w10="urn:schemas-microsoft-com:office:word" xmlns:w="http://schemas.openxmlformats.org/wordprocessingml/2006/main" xmlns:w14="http://schemas.microsoft.com/office/word/2010/wordml" xmlns:wpg="http://schemas.microsoft.com/office/word/2010/wordprocessingGroup" xmlns:wpi="http://schemas.microsoft.com/office/word/2010/wordprocessingInk" xmlns:wne="http://schemas.microsoft.com/office/word/2006/wordml" xmlns:wps="http://schemas.microsoft.com/office/word/2010/wordprocessingShape" mc:Ignorable="w14 wp14">
+  <w:endnote w:type="separator" w:id="-1">
+    <w:p>
+      <w:r>
+        <w:separator/>
+      </w:r>
+    </w:p>
+  </w:endnote>
+  <w:endnote w:type="continuationSeparator" w:id="0">
+    <w:p>
+      <w:r>
+        <w:continuationSeparator/>
+      </w:r>
+    </w:p>
+  </w:endnote>
+</w:endnotes>
+</file>
+
+<file path=word/footnotes.xml><?xml version="1.0" encoding="utf-8"?>
+<w:footnotes xmlns:wpc="http://schemas.microsoft.com/office/word/2010/wordprocessingCanvas" xmlns:mc="http://schemas.openxmlformats.org/markup-compatibility/2006" xmlns:o="urn:schemas-microsoft-com:office:office" xmlns:r="http://schemas.openxmlformats.org/officeDocument/2006/relationships" xmlns:m="http://schemas.openxmlformats.org/officeDocument/2006/math" xmlns:v="urn:schemas-microsoft-com:vml" xmlns:wp14="http://schemas.microsoft.com/office/word/2010/wordprocessingDrawing" xmlns:wp="http://schemas.openxmlformats.org/drawingml/2006/wordprocessingDrawing" xmlns:w10="urn:schemas-microsoft-com:office:word" xmlns:w="http://schemas.openxmlformats.org/wordprocessingml/2006/main" xmlns:w14="http://schemas.microsoft.com/office/word/2010/wordml" xmlns:wpg="http://schemas.microsoft.com/office/word/2010/wordprocessingGroup" xmlns:wpi="http://schemas.microsoft.com/office/word/2010/wordprocessingInk" xmlns:wne="http://schemas.microsoft.com/office/word/2006/wordml" xmlns:wps="http://schemas.microsoft.com/office/word/2010/wordprocessingShape" mc:Ignorable="w14 wp14">
+  <w:footnote w:type="separator" w:id="-1">
+    <w:p>
+      <w:r>
+        <w:separator/>
+      </w:r>
+    </w:p>
+  </w:footnote>
+  <w:footnote w:type="continuationSeparator" w:id="0">
+    <w:p>
+      <w:r>
+        <w:continuationSeparator/>
+      </w:r>
+    </w:p>
+  </w:footnote>
+</w:footnotes>
 </file>
 
 <file path=word/header1.xml><?xml version="1.0" encoding="utf-8"?>

</xml_diff>

<commit_message>
Update file cho việc báo cáo cho sếp
+ Cập nhật file Đăng ký
+ Thêm file báo cáo
+ Thêm các file hình ảnh liên quan
+ Bỏ các file vào thư mục tương ứng để tiện cho việc quản lý - xem lại
+ Tổ chức viết báo cáo tuần như báo cáo đồ án để tuần cuối đở phải việc
:v:
</commit_message>
<xml_diff>
--- a/Documents/Báo cáo tuần 1/Đăng Ký Đồ Án.docx
+++ b/Documents/Báo cáo tuần 1/Đăng Ký Đồ Án.docx
@@ -1,6 +1,6 @@
 
 <file path=word/document.xml><?xml version="1.0" encoding="utf-8"?>
-<w:document xmlns:ve="http://schemas.openxmlformats.org/markup-compatibility/2006" xmlns:o="urn:schemas-microsoft-com:office:office" xmlns:r="http://schemas.openxmlformats.org/officeDocument/2006/relationships" xmlns:m="http://schemas.openxmlformats.org/officeDocument/2006/math" xmlns:v="urn:schemas-microsoft-com:vml" xmlns:wp="http://schemas.openxmlformats.org/drawingml/2006/wordprocessingDrawing" xmlns:w10="urn:schemas-microsoft-com:office:word" xmlns:w="http://schemas.openxmlformats.org/wordprocessingml/2006/main" xmlns:wne="http://schemas.microsoft.com/office/word/2006/wordml">
+<w:document xmlns:wpc="http://schemas.microsoft.com/office/word/2010/wordprocessingCanvas" xmlns:mc="http://schemas.openxmlformats.org/markup-compatibility/2006" xmlns:o="urn:schemas-microsoft-com:office:office" xmlns:r="http://schemas.openxmlformats.org/officeDocument/2006/relationships" xmlns:m="http://schemas.openxmlformats.org/officeDocument/2006/math" xmlns:v="urn:schemas-microsoft-com:vml" xmlns:wp14="http://schemas.microsoft.com/office/word/2010/wordprocessingDrawing" xmlns:wp="http://schemas.openxmlformats.org/drawingml/2006/wordprocessingDrawing" xmlns:w10="urn:schemas-microsoft-com:office:word" xmlns:w="http://schemas.openxmlformats.org/wordprocessingml/2006/main" xmlns:w14="http://schemas.microsoft.com/office/word/2010/wordml" xmlns:wpg="http://schemas.microsoft.com/office/word/2010/wordprocessingGroup" xmlns:wpi="http://schemas.microsoft.com/office/word/2010/wordprocessingInk" xmlns:wne="http://schemas.microsoft.com/office/word/2006/wordml" xmlns:wps="http://schemas.microsoft.com/office/word/2010/wordprocessingShape" mc:Ignorable="w14 wp14">
   <w:body>
     <w:p>
       <w:pPr>
@@ -79,6 +79,14 @@
           <w:szCs w:val="26"/>
         </w:rPr>
         <w:t>ĐỀ TÀI ĐỒ ÁN</w:t>
+      </w:r>
+      <w:r>
+        <w:rPr>
+          <w:b/>
+          <w:bCs/>
+          <w:szCs w:val="26"/>
+        </w:rPr>
+        <w:t xml:space="preserve"> </w:t>
       </w:r>
       <w:r>
         <w:rPr>
@@ -348,13 +356,88 @@
         </w:rPr>
         <w:t xml:space="preserve"> 13DTH05</w:t>
       </w:r>
-      <w:r>
-        <w:rPr>
-          <w:bCs/>
-          <w:sz w:val="26"/>
-          <w:szCs w:val="26"/>
-        </w:rPr>
-        <w:tab/>
+    </w:p>
+    <w:p>
+      <w:pPr>
+        <w:pStyle w:val="ListParagraph"/>
+        <w:tabs>
+          <w:tab w:val="left" w:leader="dot" w:pos="4920"/>
+          <w:tab w:val="right" w:leader="dot" w:pos="9356"/>
+        </w:tabs>
+        <w:spacing w:line="312" w:lineRule="auto"/>
+        <w:ind w:left="1080"/>
+        <w:jc w:val="both"/>
+        <w:rPr>
+          <w:bCs/>
+          <w:sz w:val="26"/>
+          <w:szCs w:val="26"/>
+        </w:rPr>
+      </w:pPr>
+      <w:r>
+        <w:rPr>
+          <w:bCs/>
+          <w:sz w:val="26"/>
+          <w:szCs w:val="26"/>
+        </w:rPr>
+        <w:t>Thông tin liên hệ:</w:t>
+      </w:r>
+    </w:p>
+    <w:p>
+      <w:pPr>
+        <w:pStyle w:val="ListParagraph"/>
+        <w:tabs>
+          <w:tab w:val="left" w:leader="dot" w:pos="4920"/>
+          <w:tab w:val="right" w:leader="dot" w:pos="9356"/>
+        </w:tabs>
+        <w:spacing w:line="312" w:lineRule="auto"/>
+        <w:ind w:left="1080"/>
+        <w:jc w:val="both"/>
+        <w:rPr>
+          <w:bCs/>
+          <w:sz w:val="26"/>
+          <w:szCs w:val="26"/>
+        </w:rPr>
+      </w:pPr>
+      <w:r>
+        <w:rPr>
+          <w:bCs/>
+          <w:sz w:val="26"/>
+          <w:szCs w:val="26"/>
+        </w:rPr>
+        <w:t xml:space="preserve">+ Email: </w:t>
+      </w:r>
+      <w:r>
+        <w:rPr>
+          <w:bCs/>
+          <w:sz w:val="26"/>
+          <w:szCs w:val="26"/>
+        </w:rPr>
+        <w:t>tranvytoan@gmail.com</w:t>
+      </w:r>
+    </w:p>
+    <w:p>
+      <w:pPr>
+        <w:pStyle w:val="ListParagraph"/>
+        <w:tabs>
+          <w:tab w:val="left" w:leader="dot" w:pos="4920"/>
+          <w:tab w:val="right" w:leader="dot" w:pos="9356"/>
+        </w:tabs>
+        <w:spacing w:line="312" w:lineRule="auto"/>
+        <w:ind w:left="1080"/>
+        <w:jc w:val="both"/>
+        <w:rPr>
+          <w:bCs/>
+          <w:sz w:val="26"/>
+          <w:szCs w:val="26"/>
+        </w:rPr>
+      </w:pPr>
+      <w:r>
+        <w:rPr>
+          <w:bCs/>
+          <w:sz w:val="26"/>
+          <w:szCs w:val="26"/>
+        </w:rPr>
+        <w:t>+ SDT: 01223776986</w:t>
       </w:r>
     </w:p>
     <w:p>
@@ -582,6 +665,24 @@
           <w:sz w:val="26"/>
           <w:szCs w:val="26"/>
         </w:rPr>
+        <w:t>Ths.</w:t>
+      </w:r>
+      <w:bookmarkStart w:id="0" w:name="_GoBack"/>
+      <w:bookmarkEnd w:id="0"/>
+      <w:r>
+        <w:rPr>
+          <w:bCs/>
+          <w:sz w:val="26"/>
+          <w:szCs w:val="26"/>
+        </w:rPr>
+        <w:t>Dương Thành Phết</w:t>
+      </w:r>
+      <w:r>
+        <w:rPr>
+          <w:bCs/>
+          <w:sz w:val="26"/>
+          <w:szCs w:val="26"/>
+        </w:rPr>
         <w:tab/>
       </w:r>
     </w:p>
@@ -640,7 +741,7 @@
     <w:tbl>
       <w:tblPr>
         <w:tblW w:w="0" w:type="auto"/>
-        <w:tblLook w:val="01E0"/>
+        <w:tblLook w:val="01E0" w:firstRow="1" w:lastRow="1" w:firstColumn="1" w:lastColumn="1" w:noHBand="0" w:noVBand="0"/>
       </w:tblPr>
       <w:tblGrid>
         <w:gridCol w:w="4785"/>
@@ -745,8 +846,6 @@
               </w:rPr>
               <w:t xml:space="preserve"> 2016</w:t>
             </w:r>
-            <w:bookmarkStart w:id="0" w:name="_GoBack"/>
-            <w:bookmarkEnd w:id="0"/>
           </w:p>
           <w:p>
             <w:pPr>
@@ -837,30 +936,6 @@
               <w:tabs>
                 <w:tab w:val="right" w:leader="dot" w:pos="9356"/>
               </w:tabs>
-              <w:jc w:val="center"/>
-              <w:rPr>
-                <w:i/>
-                <w:sz w:val="26"/>
-              </w:rPr>
-            </w:pPr>
-          </w:p>
-          <w:p>
-            <w:pPr>
-              <w:tabs>
-                <w:tab w:val="right" w:leader="dot" w:pos="9356"/>
-              </w:tabs>
-              <w:jc w:val="center"/>
-              <w:rPr>
-                <w:i/>
-                <w:sz w:val="26"/>
-              </w:rPr>
-            </w:pPr>
-          </w:p>
-          <w:p>
-            <w:pPr>
-              <w:tabs>
-                <w:tab w:val="right" w:leader="dot" w:pos="9356"/>
-              </w:tabs>
               <w:rPr>
                 <w:b/>
               </w:rPr>
@@ -906,7 +981,7 @@
     </w:p>
     <w:p/>
     <w:sectPr>
-      <w:headerReference w:type="default" r:id="rId7"/>
+      <w:headerReference w:type="default" r:id="rId8"/>
       <w:pgSz w:w="11907" w:h="16840" w:code="9"/>
       <w:pgMar w:top="1418" w:right="1134" w:bottom="1134" w:left="1418" w:header="851" w:footer="720" w:gutter="0"/>
       <w:cols w:space="720"/>
@@ -917,15 +992,15 @@
 </file>
 
 <file path=word/endnotes.xml><?xml version="1.0" encoding="utf-8"?>
-<w:endnotes xmlns:ve="http://schemas.openxmlformats.org/markup-compatibility/2006" xmlns:o="urn:schemas-microsoft-com:office:office" xmlns:r="http://schemas.openxmlformats.org/officeDocument/2006/relationships" xmlns:m="http://schemas.openxmlformats.org/officeDocument/2006/math" xmlns:v="urn:schemas-microsoft-com:vml" xmlns:wp="http://schemas.openxmlformats.org/drawingml/2006/wordprocessingDrawing" xmlns:w10="urn:schemas-microsoft-com:office:word" xmlns:w="http://schemas.openxmlformats.org/wordprocessingml/2006/main" xmlns:wne="http://schemas.microsoft.com/office/word/2006/wordml">
-  <w:endnote w:type="separator" w:id="0">
+<w:endnotes xmlns:wpc="http://schemas.microsoft.com/office/word/2010/wordprocessingCanvas" xmlns:mc="http://schemas.openxmlformats.org/markup-compatibility/2006" xmlns:o="urn:schemas-microsoft-com:office:office" xmlns:r="http://schemas.openxmlformats.org/officeDocument/2006/relationships" xmlns:m="http://schemas.openxmlformats.org/officeDocument/2006/math" xmlns:v="urn:schemas-microsoft-com:vml" xmlns:wp14="http://schemas.microsoft.com/office/word/2010/wordprocessingDrawing" xmlns:wp="http://schemas.openxmlformats.org/drawingml/2006/wordprocessingDrawing" xmlns:w10="urn:schemas-microsoft-com:office:word" xmlns:w="http://schemas.openxmlformats.org/wordprocessingml/2006/main" xmlns:w14="http://schemas.microsoft.com/office/word/2010/wordml" xmlns:wpg="http://schemas.microsoft.com/office/word/2010/wordprocessingGroup" xmlns:wpi="http://schemas.microsoft.com/office/word/2010/wordprocessingInk" xmlns:wne="http://schemas.microsoft.com/office/word/2006/wordml" xmlns:wps="http://schemas.microsoft.com/office/word/2010/wordprocessingShape" mc:Ignorable="w14 wp14">
+  <w:endnote w:type="separator" w:id="-1">
     <w:p>
       <w:r>
         <w:separator/>
       </w:r>
     </w:p>
   </w:endnote>
-  <w:endnote w:type="continuationSeparator" w:id="1">
+  <w:endnote w:type="continuationSeparator" w:id="0">
     <w:p>
       <w:r>
         <w:continuationSeparator/>
@@ -936,15 +1011,15 @@
 </file>
 
 <file path=word/footnotes.xml><?xml version="1.0" encoding="utf-8"?>
-<w:footnotes xmlns:ve="http://schemas.openxmlformats.org/markup-compatibility/2006" xmlns:o="urn:schemas-microsoft-com:office:office" xmlns:r="http://schemas.openxmlformats.org/officeDocument/2006/relationships" xmlns:m="http://schemas.openxmlformats.org/officeDocument/2006/math" xmlns:v="urn:schemas-microsoft-com:vml" xmlns:wp="http://schemas.openxmlformats.org/drawingml/2006/wordprocessingDrawing" xmlns:w10="urn:schemas-microsoft-com:office:word" xmlns:w="http://schemas.openxmlformats.org/wordprocessingml/2006/main" xmlns:wne="http://schemas.microsoft.com/office/word/2006/wordml">
-  <w:footnote w:type="separator" w:id="0">
+<w:footnotes xmlns:wpc="http://schemas.microsoft.com/office/word/2010/wordprocessingCanvas" xmlns:mc="http://schemas.openxmlformats.org/markup-compatibility/2006" xmlns:o="urn:schemas-microsoft-com:office:office" xmlns:r="http://schemas.openxmlformats.org/officeDocument/2006/relationships" xmlns:m="http://schemas.openxmlformats.org/officeDocument/2006/math" xmlns:v="urn:schemas-microsoft-com:vml" xmlns:wp14="http://schemas.microsoft.com/office/word/2010/wordprocessingDrawing" xmlns:wp="http://schemas.openxmlformats.org/drawingml/2006/wordprocessingDrawing" xmlns:w10="urn:schemas-microsoft-com:office:word" xmlns:w="http://schemas.openxmlformats.org/wordprocessingml/2006/main" xmlns:w14="http://schemas.microsoft.com/office/word/2010/wordml" xmlns:wpg="http://schemas.microsoft.com/office/word/2010/wordprocessingGroup" xmlns:wpi="http://schemas.microsoft.com/office/word/2010/wordprocessingInk" xmlns:wne="http://schemas.microsoft.com/office/word/2006/wordml" xmlns:wps="http://schemas.microsoft.com/office/word/2010/wordprocessingShape" mc:Ignorable="w14 wp14">
+  <w:footnote w:type="separator" w:id="-1">
     <w:p>
       <w:r>
         <w:separator/>
       </w:r>
     </w:p>
   </w:footnote>
-  <w:footnote w:type="continuationSeparator" w:id="1">
+  <w:footnote w:type="continuationSeparator" w:id="0">
     <w:p>
       <w:r>
         <w:continuationSeparator/>
@@ -955,7 +1030,7 @@
 </file>
 
 <file path=word/header1.xml><?xml version="1.0" encoding="utf-8"?>
-<w:hdr xmlns:ve="http://schemas.openxmlformats.org/markup-compatibility/2006" xmlns:o="urn:schemas-microsoft-com:office:office" xmlns:r="http://schemas.openxmlformats.org/officeDocument/2006/relationships" xmlns:m="http://schemas.openxmlformats.org/officeDocument/2006/math" xmlns:v="urn:schemas-microsoft-com:vml" xmlns:wp="http://schemas.openxmlformats.org/drawingml/2006/wordprocessingDrawing" xmlns:w10="urn:schemas-microsoft-com:office:word" xmlns:w="http://schemas.openxmlformats.org/wordprocessingml/2006/main" xmlns:wne="http://schemas.microsoft.com/office/word/2006/wordml">
+<w:hdr xmlns:wpc="http://schemas.microsoft.com/office/word/2010/wordprocessingCanvas" xmlns:mc="http://schemas.openxmlformats.org/markup-compatibility/2006" xmlns:o="urn:schemas-microsoft-com:office:office" xmlns:r="http://schemas.openxmlformats.org/officeDocument/2006/relationships" xmlns:m="http://schemas.openxmlformats.org/officeDocument/2006/math" xmlns:v="urn:schemas-microsoft-com:vml" xmlns:wp14="http://schemas.microsoft.com/office/word/2010/wordprocessingDrawing" xmlns:wp="http://schemas.openxmlformats.org/drawingml/2006/wordprocessingDrawing" xmlns:w10="urn:schemas-microsoft-com:office:word" xmlns:w="http://schemas.openxmlformats.org/wordprocessingml/2006/main" xmlns:w14="http://schemas.microsoft.com/office/word/2010/wordml" xmlns:wpg="http://schemas.microsoft.com/office/word/2010/wordprocessingGroup" xmlns:wpi="http://schemas.microsoft.com/office/word/2010/wordprocessingInk" xmlns:wne="http://schemas.microsoft.com/office/word/2006/wordml" xmlns:wps="http://schemas.microsoft.com/office/word/2010/wordprocessingShape" mc:Ignorable="w14 wp14">
   <w:p>
     <w:pPr>
       <w:pStyle w:val="Header"/>
@@ -967,6 +1042,7 @@
     <w:r>
       <w:rPr>
         <w:noProof/>
+        <w:lang w:eastAsia="ja-JP"/>
       </w:rPr>
       <w:drawing>
         <wp:anchor distT="0" distB="0" distL="114300" distR="114300" simplePos="0" relativeHeight="251659264" behindDoc="1" locked="0" layoutInCell="1" allowOverlap="1">
@@ -1005,7 +1081,7 @@
                   <a:blip r:embed="rId1">
                     <a:extLst>
                       <a:ext uri="{28A0092B-C50C-407E-A947-70E740481C1C}">
-                        <a14:useLocalDpi xmlns:a14="http://schemas.microsoft.com/office/drawing/2010/main" xmlns:wps="http://schemas.microsoft.com/office/word/2010/wordprocessingShape" xmlns:wpi="http://schemas.microsoft.com/office/word/2010/wordprocessingInk" xmlns:wpg="http://schemas.microsoft.com/office/word/2010/wordprocessingGroup" xmlns:w14="http://schemas.microsoft.com/office/word/2010/wordml" xmlns:w="http://schemas.openxmlformats.org/wordprocessingml/2006/main" xmlns:w10="urn:schemas-microsoft-com:office:word" xmlns:wp14="http://schemas.microsoft.com/office/word/2010/wordprocessingDrawing" xmlns:v="urn:schemas-microsoft-com:vml" xmlns:o="urn:schemas-microsoft-com:office:office" xmlns:mc="http://schemas.openxmlformats.org/markup-compatibility/2006" xmlns:wpc="http://schemas.microsoft.com/office/word/2010/wordprocessingCanvas" xmlns="" val="0"/>
+                        <a14:useLocalDpi xmlns:a14="http://schemas.microsoft.com/office/drawing/2010/main" val="0"/>
                       </a:ext>
                     </a:extLst>
                   </a:blip>
@@ -1051,7 +1127,7 @@
 </file>
 
 <file path=word/numbering.xml><?xml version="1.0" encoding="utf-8"?>
-<w:numbering xmlns:ve="http://schemas.openxmlformats.org/markup-compatibility/2006" xmlns:o="urn:schemas-microsoft-com:office:office" xmlns:r="http://schemas.openxmlformats.org/officeDocument/2006/relationships" xmlns:m="http://schemas.openxmlformats.org/officeDocument/2006/math" xmlns:v="urn:schemas-microsoft-com:vml" xmlns:wp="http://schemas.openxmlformats.org/drawingml/2006/wordprocessingDrawing" xmlns:w10="urn:schemas-microsoft-com:office:word" xmlns:w="http://schemas.openxmlformats.org/wordprocessingml/2006/main" xmlns:wne="http://schemas.microsoft.com/office/word/2006/wordml">
+<w:numbering xmlns:wpc="http://schemas.microsoft.com/office/word/2010/wordprocessingCanvas" xmlns:mc="http://schemas.openxmlformats.org/markup-compatibility/2006" xmlns:o="urn:schemas-microsoft-com:office:office" xmlns:r="http://schemas.openxmlformats.org/officeDocument/2006/relationships" xmlns:m="http://schemas.openxmlformats.org/officeDocument/2006/math" xmlns:v="urn:schemas-microsoft-com:vml" xmlns:wp14="http://schemas.microsoft.com/office/word/2010/wordprocessingDrawing" xmlns:wp="http://schemas.openxmlformats.org/drawingml/2006/wordprocessingDrawing" xmlns:w10="urn:schemas-microsoft-com:office:word" xmlns:w="http://schemas.openxmlformats.org/wordprocessingml/2006/main" xmlns:w14="http://schemas.microsoft.com/office/word/2010/wordml" xmlns:wpg="http://schemas.microsoft.com/office/word/2010/wordprocessingGroup" xmlns:wpi="http://schemas.microsoft.com/office/word/2010/wordprocessingInk" xmlns:wne="http://schemas.microsoft.com/office/word/2006/wordml" xmlns:wps="http://schemas.microsoft.com/office/word/2010/wordprocessingShape" mc:Ignorable="w14 wp14">
   <w:abstractNum w:abstractNumId="0">
     <w:nsid w:val="015D7A2B"/>
     <w:multiLevelType w:val="hybridMultilevel"/>
@@ -1267,7 +1343,7 @@
 </file>
 
 <file path=word/styles.xml><?xml version="1.0" encoding="utf-8"?>
-<w:styles xmlns:r="http://schemas.openxmlformats.org/officeDocument/2006/relationships" xmlns:w="http://schemas.openxmlformats.org/wordprocessingml/2006/main">
+<w:styles xmlns:mc="http://schemas.openxmlformats.org/markup-compatibility/2006" xmlns:r="http://schemas.openxmlformats.org/officeDocument/2006/relationships" xmlns:w="http://schemas.openxmlformats.org/wordprocessingml/2006/main" xmlns:w14="http://schemas.microsoft.com/office/word/2010/wordml" mc:Ignorable="w14">
   <w:docDefaults>
     <w:rPrDefault>
       <w:rPr>
@@ -1448,7 +1524,6 @@
     <w:uiPriority w:val="99"/>
     <w:semiHidden/>
     <w:unhideWhenUsed/>
-    <w:qFormat/>
     <w:tblPr>
       <w:tblInd w:w="0" w:type="dxa"/>
       <w:tblCellMar>
@@ -1512,6 +1587,17 @@
       <w:ind w:left="720"/>
       <w:contextualSpacing/>
     </w:pPr>
+  </w:style>
+  <w:style w:type="character" w:styleId="Hyperlink">
+    <w:name w:val="Hyperlink"/>
+    <w:basedOn w:val="DefaultParagraphFont"/>
+    <w:uiPriority w:val="99"/>
+    <w:unhideWhenUsed/>
+    <w:rsid w:val="006328AD"/>
+    <w:rPr>
+      <w:color w:val="0000FF" w:themeColor="hyperlink"/>
+      <w:u w:val="single"/>
+    </w:rPr>
   </w:style>
 </w:styles>
 </file>

</xml_diff>

<commit_message>
Revert "Update file cho việc báo cáo cho sếp"
This reverts commit 96e78ec8769d7d16f6b13def2e4a1259a9d4b5ef.
</commit_message>
<xml_diff>
--- a/Documents/Báo cáo tuần 1/Đăng Ký Đồ Án.docx
+++ b/Documents/Báo cáo tuần 1/Đăng Ký Đồ Án.docx
@@ -1,6 +1,6 @@
 
 <file path=word/document.xml><?xml version="1.0" encoding="utf-8"?>
-<w:document xmlns:wpc="http://schemas.microsoft.com/office/word/2010/wordprocessingCanvas" xmlns:mc="http://schemas.openxmlformats.org/markup-compatibility/2006" xmlns:o="urn:schemas-microsoft-com:office:office" xmlns:r="http://schemas.openxmlformats.org/officeDocument/2006/relationships" xmlns:m="http://schemas.openxmlformats.org/officeDocument/2006/math" xmlns:v="urn:schemas-microsoft-com:vml" xmlns:wp14="http://schemas.microsoft.com/office/word/2010/wordprocessingDrawing" xmlns:wp="http://schemas.openxmlformats.org/drawingml/2006/wordprocessingDrawing" xmlns:w10="urn:schemas-microsoft-com:office:word" xmlns:w="http://schemas.openxmlformats.org/wordprocessingml/2006/main" xmlns:w14="http://schemas.microsoft.com/office/word/2010/wordml" xmlns:wpg="http://schemas.microsoft.com/office/word/2010/wordprocessingGroup" xmlns:wpi="http://schemas.microsoft.com/office/word/2010/wordprocessingInk" xmlns:wne="http://schemas.microsoft.com/office/word/2006/wordml" xmlns:wps="http://schemas.microsoft.com/office/word/2010/wordprocessingShape" mc:Ignorable="w14 wp14">
+<w:document xmlns:ve="http://schemas.openxmlformats.org/markup-compatibility/2006" xmlns:o="urn:schemas-microsoft-com:office:office" xmlns:r="http://schemas.openxmlformats.org/officeDocument/2006/relationships" xmlns:m="http://schemas.openxmlformats.org/officeDocument/2006/math" xmlns:v="urn:schemas-microsoft-com:vml" xmlns:wp="http://schemas.openxmlformats.org/drawingml/2006/wordprocessingDrawing" xmlns:w10="urn:schemas-microsoft-com:office:word" xmlns:w="http://schemas.openxmlformats.org/wordprocessingml/2006/main" xmlns:wne="http://schemas.microsoft.com/office/word/2006/wordml">
   <w:body>
     <w:p>
       <w:pPr>
@@ -79,14 +79,6 @@
           <w:szCs w:val="26"/>
         </w:rPr>
         <w:t>ĐỀ TÀI ĐỒ ÁN</w:t>
-      </w:r>
-      <w:r>
-        <w:rPr>
-          <w:b/>
-          <w:bCs/>
-          <w:szCs w:val="26"/>
-        </w:rPr>
-        <w:t xml:space="preserve"> </w:t>
       </w:r>
       <w:r>
         <w:rPr>
@@ -356,88 +348,13 @@
         </w:rPr>
         <w:t xml:space="preserve"> 13DTH05</w:t>
       </w:r>
-    </w:p>
-    <w:p>
-      <w:pPr>
-        <w:pStyle w:val="ListParagraph"/>
-        <w:tabs>
-          <w:tab w:val="left" w:leader="dot" w:pos="4920"/>
-          <w:tab w:val="right" w:leader="dot" w:pos="9356"/>
-        </w:tabs>
-        <w:spacing w:line="312" w:lineRule="auto"/>
-        <w:ind w:left="1080"/>
-        <w:jc w:val="both"/>
-        <w:rPr>
-          <w:bCs/>
-          <w:sz w:val="26"/>
-          <w:szCs w:val="26"/>
-        </w:rPr>
-      </w:pPr>
-      <w:r>
-        <w:rPr>
-          <w:bCs/>
-          <w:sz w:val="26"/>
-          <w:szCs w:val="26"/>
-        </w:rPr>
-        <w:t>Thông tin liên hệ:</w:t>
-      </w:r>
-    </w:p>
-    <w:p>
-      <w:pPr>
-        <w:pStyle w:val="ListParagraph"/>
-        <w:tabs>
-          <w:tab w:val="left" w:leader="dot" w:pos="4920"/>
-          <w:tab w:val="right" w:leader="dot" w:pos="9356"/>
-        </w:tabs>
-        <w:spacing w:line="312" w:lineRule="auto"/>
-        <w:ind w:left="1080"/>
-        <w:jc w:val="both"/>
-        <w:rPr>
-          <w:bCs/>
-          <w:sz w:val="26"/>
-          <w:szCs w:val="26"/>
-        </w:rPr>
-      </w:pPr>
-      <w:r>
-        <w:rPr>
-          <w:bCs/>
-          <w:sz w:val="26"/>
-          <w:szCs w:val="26"/>
-        </w:rPr>
-        <w:t xml:space="preserve">+ Email: </w:t>
-      </w:r>
-      <w:r>
-        <w:rPr>
-          <w:bCs/>
-          <w:sz w:val="26"/>
-          <w:szCs w:val="26"/>
-        </w:rPr>
-        <w:t>tranvytoan@gmail.com</w:t>
-      </w:r>
-    </w:p>
-    <w:p>
-      <w:pPr>
-        <w:pStyle w:val="ListParagraph"/>
-        <w:tabs>
-          <w:tab w:val="left" w:leader="dot" w:pos="4920"/>
-          <w:tab w:val="right" w:leader="dot" w:pos="9356"/>
-        </w:tabs>
-        <w:spacing w:line="312" w:lineRule="auto"/>
-        <w:ind w:left="1080"/>
-        <w:jc w:val="both"/>
-        <w:rPr>
-          <w:bCs/>
-          <w:sz w:val="26"/>
-          <w:szCs w:val="26"/>
-        </w:rPr>
-      </w:pPr>
-      <w:r>
-        <w:rPr>
-          <w:bCs/>
-          <w:sz w:val="26"/>
-          <w:szCs w:val="26"/>
-        </w:rPr>
-        <w:t>+ SDT: 01223776986</w:t>
+      <w:r>
+        <w:rPr>
+          <w:bCs/>
+          <w:sz w:val="26"/>
+          <w:szCs w:val="26"/>
+        </w:rPr>
+        <w:tab/>
       </w:r>
     </w:p>
     <w:p>
@@ -665,24 +582,6 @@
           <w:sz w:val="26"/>
           <w:szCs w:val="26"/>
         </w:rPr>
-        <w:t>Ths.</w:t>
-      </w:r>
-      <w:bookmarkStart w:id="0" w:name="_GoBack"/>
-      <w:bookmarkEnd w:id="0"/>
-      <w:r>
-        <w:rPr>
-          <w:bCs/>
-          <w:sz w:val="26"/>
-          <w:szCs w:val="26"/>
-        </w:rPr>
-        <w:t>Dương Thành Phết</w:t>
-      </w:r>
-      <w:r>
-        <w:rPr>
-          <w:bCs/>
-          <w:sz w:val="26"/>
-          <w:szCs w:val="26"/>
-        </w:rPr>
         <w:tab/>
       </w:r>
     </w:p>
@@ -741,7 +640,7 @@
     <w:tbl>
       <w:tblPr>
         <w:tblW w:w="0" w:type="auto"/>
-        <w:tblLook w:val="01E0" w:firstRow="1" w:lastRow="1" w:firstColumn="1" w:lastColumn="1" w:noHBand="0" w:noVBand="0"/>
+        <w:tblLook w:val="01E0"/>
       </w:tblPr>
       <w:tblGrid>
         <w:gridCol w:w="4785"/>
@@ -846,6 +745,8 @@
               </w:rPr>
               <w:t xml:space="preserve"> 2016</w:t>
             </w:r>
+            <w:bookmarkStart w:id="0" w:name="_GoBack"/>
+            <w:bookmarkEnd w:id="0"/>
           </w:p>
           <w:p>
             <w:pPr>
@@ -936,6 +837,30 @@
               <w:tabs>
                 <w:tab w:val="right" w:leader="dot" w:pos="9356"/>
               </w:tabs>
+              <w:jc w:val="center"/>
+              <w:rPr>
+                <w:i/>
+                <w:sz w:val="26"/>
+              </w:rPr>
+            </w:pPr>
+          </w:p>
+          <w:p>
+            <w:pPr>
+              <w:tabs>
+                <w:tab w:val="right" w:leader="dot" w:pos="9356"/>
+              </w:tabs>
+              <w:jc w:val="center"/>
+              <w:rPr>
+                <w:i/>
+                <w:sz w:val="26"/>
+              </w:rPr>
+            </w:pPr>
+          </w:p>
+          <w:p>
+            <w:pPr>
+              <w:tabs>
+                <w:tab w:val="right" w:leader="dot" w:pos="9356"/>
+              </w:tabs>
               <w:rPr>
                 <w:b/>
               </w:rPr>
@@ -981,7 +906,7 @@
     </w:p>
     <w:p/>
     <w:sectPr>
-      <w:headerReference w:type="default" r:id="rId8"/>
+      <w:headerReference w:type="default" r:id="rId7"/>
       <w:pgSz w:w="11907" w:h="16840" w:code="9"/>
       <w:pgMar w:top="1418" w:right="1134" w:bottom="1134" w:left="1418" w:header="851" w:footer="720" w:gutter="0"/>
       <w:cols w:space="720"/>
@@ -992,15 +917,15 @@
 </file>
 
 <file path=word/endnotes.xml><?xml version="1.0" encoding="utf-8"?>
-<w:endnotes xmlns:wpc="http://schemas.microsoft.com/office/word/2010/wordprocessingCanvas" xmlns:mc="http://schemas.openxmlformats.org/markup-compatibility/2006" xmlns:o="urn:schemas-microsoft-com:office:office" xmlns:r="http://schemas.openxmlformats.org/officeDocument/2006/relationships" xmlns:m="http://schemas.openxmlformats.org/officeDocument/2006/math" xmlns:v="urn:schemas-microsoft-com:vml" xmlns:wp14="http://schemas.microsoft.com/office/word/2010/wordprocessingDrawing" xmlns:wp="http://schemas.openxmlformats.org/drawingml/2006/wordprocessingDrawing" xmlns:w10="urn:schemas-microsoft-com:office:word" xmlns:w="http://schemas.openxmlformats.org/wordprocessingml/2006/main" xmlns:w14="http://schemas.microsoft.com/office/word/2010/wordml" xmlns:wpg="http://schemas.microsoft.com/office/word/2010/wordprocessingGroup" xmlns:wpi="http://schemas.microsoft.com/office/word/2010/wordprocessingInk" xmlns:wne="http://schemas.microsoft.com/office/word/2006/wordml" xmlns:wps="http://schemas.microsoft.com/office/word/2010/wordprocessingShape" mc:Ignorable="w14 wp14">
-  <w:endnote w:type="separator" w:id="-1">
+<w:endnotes xmlns:ve="http://schemas.openxmlformats.org/markup-compatibility/2006" xmlns:o="urn:schemas-microsoft-com:office:office" xmlns:r="http://schemas.openxmlformats.org/officeDocument/2006/relationships" xmlns:m="http://schemas.openxmlformats.org/officeDocument/2006/math" xmlns:v="urn:schemas-microsoft-com:vml" xmlns:wp="http://schemas.openxmlformats.org/drawingml/2006/wordprocessingDrawing" xmlns:w10="urn:schemas-microsoft-com:office:word" xmlns:w="http://schemas.openxmlformats.org/wordprocessingml/2006/main" xmlns:wne="http://schemas.microsoft.com/office/word/2006/wordml">
+  <w:endnote w:type="separator" w:id="0">
     <w:p>
       <w:r>
         <w:separator/>
       </w:r>
     </w:p>
   </w:endnote>
-  <w:endnote w:type="continuationSeparator" w:id="0">
+  <w:endnote w:type="continuationSeparator" w:id="1">
     <w:p>
       <w:r>
         <w:continuationSeparator/>
@@ -1011,15 +936,15 @@
 </file>
 
 <file path=word/footnotes.xml><?xml version="1.0" encoding="utf-8"?>
-<w:footnotes xmlns:wpc="http://schemas.microsoft.com/office/word/2010/wordprocessingCanvas" xmlns:mc="http://schemas.openxmlformats.org/markup-compatibility/2006" xmlns:o="urn:schemas-microsoft-com:office:office" xmlns:r="http://schemas.openxmlformats.org/officeDocument/2006/relationships" xmlns:m="http://schemas.openxmlformats.org/officeDocument/2006/math" xmlns:v="urn:schemas-microsoft-com:vml" xmlns:wp14="http://schemas.microsoft.com/office/word/2010/wordprocessingDrawing" xmlns:wp="http://schemas.openxmlformats.org/drawingml/2006/wordprocessingDrawing" xmlns:w10="urn:schemas-microsoft-com:office:word" xmlns:w="http://schemas.openxmlformats.org/wordprocessingml/2006/main" xmlns:w14="http://schemas.microsoft.com/office/word/2010/wordml" xmlns:wpg="http://schemas.microsoft.com/office/word/2010/wordprocessingGroup" xmlns:wpi="http://schemas.microsoft.com/office/word/2010/wordprocessingInk" xmlns:wne="http://schemas.microsoft.com/office/word/2006/wordml" xmlns:wps="http://schemas.microsoft.com/office/word/2010/wordprocessingShape" mc:Ignorable="w14 wp14">
-  <w:footnote w:type="separator" w:id="-1">
+<w:footnotes xmlns:ve="http://schemas.openxmlformats.org/markup-compatibility/2006" xmlns:o="urn:schemas-microsoft-com:office:office" xmlns:r="http://schemas.openxmlformats.org/officeDocument/2006/relationships" xmlns:m="http://schemas.openxmlformats.org/officeDocument/2006/math" xmlns:v="urn:schemas-microsoft-com:vml" xmlns:wp="http://schemas.openxmlformats.org/drawingml/2006/wordprocessingDrawing" xmlns:w10="urn:schemas-microsoft-com:office:word" xmlns:w="http://schemas.openxmlformats.org/wordprocessingml/2006/main" xmlns:wne="http://schemas.microsoft.com/office/word/2006/wordml">
+  <w:footnote w:type="separator" w:id="0">
     <w:p>
       <w:r>
         <w:separator/>
       </w:r>
     </w:p>
   </w:footnote>
-  <w:footnote w:type="continuationSeparator" w:id="0">
+  <w:footnote w:type="continuationSeparator" w:id="1">
     <w:p>
       <w:r>
         <w:continuationSeparator/>
@@ -1030,7 +955,7 @@
 </file>
 
 <file path=word/header1.xml><?xml version="1.0" encoding="utf-8"?>
-<w:hdr xmlns:wpc="http://schemas.microsoft.com/office/word/2010/wordprocessingCanvas" xmlns:mc="http://schemas.openxmlformats.org/markup-compatibility/2006" xmlns:o="urn:schemas-microsoft-com:office:office" xmlns:r="http://schemas.openxmlformats.org/officeDocument/2006/relationships" xmlns:m="http://schemas.openxmlformats.org/officeDocument/2006/math" xmlns:v="urn:schemas-microsoft-com:vml" xmlns:wp14="http://schemas.microsoft.com/office/word/2010/wordprocessingDrawing" xmlns:wp="http://schemas.openxmlformats.org/drawingml/2006/wordprocessingDrawing" xmlns:w10="urn:schemas-microsoft-com:office:word" xmlns:w="http://schemas.openxmlformats.org/wordprocessingml/2006/main" xmlns:w14="http://schemas.microsoft.com/office/word/2010/wordml" xmlns:wpg="http://schemas.microsoft.com/office/word/2010/wordprocessingGroup" xmlns:wpi="http://schemas.microsoft.com/office/word/2010/wordprocessingInk" xmlns:wne="http://schemas.microsoft.com/office/word/2006/wordml" xmlns:wps="http://schemas.microsoft.com/office/word/2010/wordprocessingShape" mc:Ignorable="w14 wp14">
+<w:hdr xmlns:ve="http://schemas.openxmlformats.org/markup-compatibility/2006" xmlns:o="urn:schemas-microsoft-com:office:office" xmlns:r="http://schemas.openxmlformats.org/officeDocument/2006/relationships" xmlns:m="http://schemas.openxmlformats.org/officeDocument/2006/math" xmlns:v="urn:schemas-microsoft-com:vml" xmlns:wp="http://schemas.openxmlformats.org/drawingml/2006/wordprocessingDrawing" xmlns:w10="urn:schemas-microsoft-com:office:word" xmlns:w="http://schemas.openxmlformats.org/wordprocessingml/2006/main" xmlns:wne="http://schemas.microsoft.com/office/word/2006/wordml">
   <w:p>
     <w:pPr>
       <w:pStyle w:val="Header"/>
@@ -1042,7 +967,6 @@
     <w:r>
       <w:rPr>
         <w:noProof/>
-        <w:lang w:eastAsia="ja-JP"/>
       </w:rPr>
       <w:drawing>
         <wp:anchor distT="0" distB="0" distL="114300" distR="114300" simplePos="0" relativeHeight="251659264" behindDoc="1" locked="0" layoutInCell="1" allowOverlap="1">
@@ -1081,7 +1005,7 @@
                   <a:blip r:embed="rId1">
                     <a:extLst>
                       <a:ext uri="{28A0092B-C50C-407E-A947-70E740481C1C}">
-                        <a14:useLocalDpi xmlns:a14="http://schemas.microsoft.com/office/drawing/2010/main" val="0"/>
+                        <a14:useLocalDpi xmlns:a14="http://schemas.microsoft.com/office/drawing/2010/main" xmlns:wps="http://schemas.microsoft.com/office/word/2010/wordprocessingShape" xmlns:wpi="http://schemas.microsoft.com/office/word/2010/wordprocessingInk" xmlns:wpg="http://schemas.microsoft.com/office/word/2010/wordprocessingGroup" xmlns:w14="http://schemas.microsoft.com/office/word/2010/wordml" xmlns:w="http://schemas.openxmlformats.org/wordprocessingml/2006/main" xmlns:w10="urn:schemas-microsoft-com:office:word" xmlns:wp14="http://schemas.microsoft.com/office/word/2010/wordprocessingDrawing" xmlns:v="urn:schemas-microsoft-com:vml" xmlns:o="urn:schemas-microsoft-com:office:office" xmlns:mc="http://schemas.openxmlformats.org/markup-compatibility/2006" xmlns:wpc="http://schemas.microsoft.com/office/word/2010/wordprocessingCanvas" xmlns="" val="0"/>
                       </a:ext>
                     </a:extLst>
                   </a:blip>
@@ -1127,7 +1051,7 @@
 </file>
 
 <file path=word/numbering.xml><?xml version="1.0" encoding="utf-8"?>
-<w:numbering xmlns:wpc="http://schemas.microsoft.com/office/word/2010/wordprocessingCanvas" xmlns:mc="http://schemas.openxmlformats.org/markup-compatibility/2006" xmlns:o="urn:schemas-microsoft-com:office:office" xmlns:r="http://schemas.openxmlformats.org/officeDocument/2006/relationships" xmlns:m="http://schemas.openxmlformats.org/officeDocument/2006/math" xmlns:v="urn:schemas-microsoft-com:vml" xmlns:wp14="http://schemas.microsoft.com/office/word/2010/wordprocessingDrawing" xmlns:wp="http://schemas.openxmlformats.org/drawingml/2006/wordprocessingDrawing" xmlns:w10="urn:schemas-microsoft-com:office:word" xmlns:w="http://schemas.openxmlformats.org/wordprocessingml/2006/main" xmlns:w14="http://schemas.microsoft.com/office/word/2010/wordml" xmlns:wpg="http://schemas.microsoft.com/office/word/2010/wordprocessingGroup" xmlns:wpi="http://schemas.microsoft.com/office/word/2010/wordprocessingInk" xmlns:wne="http://schemas.microsoft.com/office/word/2006/wordml" xmlns:wps="http://schemas.microsoft.com/office/word/2010/wordprocessingShape" mc:Ignorable="w14 wp14">
+<w:numbering xmlns:ve="http://schemas.openxmlformats.org/markup-compatibility/2006" xmlns:o="urn:schemas-microsoft-com:office:office" xmlns:r="http://schemas.openxmlformats.org/officeDocument/2006/relationships" xmlns:m="http://schemas.openxmlformats.org/officeDocument/2006/math" xmlns:v="urn:schemas-microsoft-com:vml" xmlns:wp="http://schemas.openxmlformats.org/drawingml/2006/wordprocessingDrawing" xmlns:w10="urn:schemas-microsoft-com:office:word" xmlns:w="http://schemas.openxmlformats.org/wordprocessingml/2006/main" xmlns:wne="http://schemas.microsoft.com/office/word/2006/wordml">
   <w:abstractNum w:abstractNumId="0">
     <w:nsid w:val="015D7A2B"/>
     <w:multiLevelType w:val="hybridMultilevel"/>
@@ -1343,7 +1267,7 @@
 </file>
 
 <file path=word/styles.xml><?xml version="1.0" encoding="utf-8"?>
-<w:styles xmlns:mc="http://schemas.openxmlformats.org/markup-compatibility/2006" xmlns:r="http://schemas.openxmlformats.org/officeDocument/2006/relationships" xmlns:w="http://schemas.openxmlformats.org/wordprocessingml/2006/main" xmlns:w14="http://schemas.microsoft.com/office/word/2010/wordml" mc:Ignorable="w14">
+<w:styles xmlns:r="http://schemas.openxmlformats.org/officeDocument/2006/relationships" xmlns:w="http://schemas.openxmlformats.org/wordprocessingml/2006/main">
   <w:docDefaults>
     <w:rPrDefault>
       <w:rPr>
@@ -1524,6 +1448,7 @@
     <w:uiPriority w:val="99"/>
     <w:semiHidden/>
     <w:unhideWhenUsed/>
+    <w:qFormat/>
     <w:tblPr>
       <w:tblInd w:w="0" w:type="dxa"/>
       <w:tblCellMar>
@@ -1587,17 +1512,6 @@
       <w:ind w:left="720"/>
       <w:contextualSpacing/>
     </w:pPr>
-  </w:style>
-  <w:style w:type="character" w:styleId="Hyperlink">
-    <w:name w:val="Hyperlink"/>
-    <w:basedOn w:val="DefaultParagraphFont"/>
-    <w:uiPriority w:val="99"/>
-    <w:unhideWhenUsed/>
-    <w:rsid w:val="006328AD"/>
-    <w:rPr>
-      <w:color w:val="0000FF" w:themeColor="hyperlink"/>
-      <w:u w:val="single"/>
-    </w:rPr>
   </w:style>
 </w:styles>
 </file>

</xml_diff>

<commit_message>
Revert "Revert "Update file cho việc báo cáo cho sếp""
This reverts commit df1f8cd57f732f6a978b895e51c44677f67d1b40.
</commit_message>
<xml_diff>
--- a/Documents/Báo cáo tuần 1/Đăng Ký Đồ Án.docx
+++ b/Documents/Báo cáo tuần 1/Đăng Ký Đồ Án.docx
@@ -1,6 +1,6 @@
 
 <file path=word/document.xml><?xml version="1.0" encoding="utf-8"?>
-<w:document xmlns:ve="http://schemas.openxmlformats.org/markup-compatibility/2006" xmlns:o="urn:schemas-microsoft-com:office:office" xmlns:r="http://schemas.openxmlformats.org/officeDocument/2006/relationships" xmlns:m="http://schemas.openxmlformats.org/officeDocument/2006/math" xmlns:v="urn:schemas-microsoft-com:vml" xmlns:wp="http://schemas.openxmlformats.org/drawingml/2006/wordprocessingDrawing" xmlns:w10="urn:schemas-microsoft-com:office:word" xmlns:w="http://schemas.openxmlformats.org/wordprocessingml/2006/main" xmlns:wne="http://schemas.microsoft.com/office/word/2006/wordml">
+<w:document xmlns:wpc="http://schemas.microsoft.com/office/word/2010/wordprocessingCanvas" xmlns:mc="http://schemas.openxmlformats.org/markup-compatibility/2006" xmlns:o="urn:schemas-microsoft-com:office:office" xmlns:r="http://schemas.openxmlformats.org/officeDocument/2006/relationships" xmlns:m="http://schemas.openxmlformats.org/officeDocument/2006/math" xmlns:v="urn:schemas-microsoft-com:vml" xmlns:wp14="http://schemas.microsoft.com/office/word/2010/wordprocessingDrawing" xmlns:wp="http://schemas.openxmlformats.org/drawingml/2006/wordprocessingDrawing" xmlns:w10="urn:schemas-microsoft-com:office:word" xmlns:w="http://schemas.openxmlformats.org/wordprocessingml/2006/main" xmlns:w14="http://schemas.microsoft.com/office/word/2010/wordml" xmlns:wpg="http://schemas.microsoft.com/office/word/2010/wordprocessingGroup" xmlns:wpi="http://schemas.microsoft.com/office/word/2010/wordprocessingInk" xmlns:wne="http://schemas.microsoft.com/office/word/2006/wordml" xmlns:wps="http://schemas.microsoft.com/office/word/2010/wordprocessingShape" mc:Ignorable="w14 wp14">
   <w:body>
     <w:p>
       <w:pPr>
@@ -79,6 +79,14 @@
           <w:szCs w:val="26"/>
         </w:rPr>
         <w:t>ĐỀ TÀI ĐỒ ÁN</w:t>
+      </w:r>
+      <w:r>
+        <w:rPr>
+          <w:b/>
+          <w:bCs/>
+          <w:szCs w:val="26"/>
+        </w:rPr>
+        <w:t xml:space="preserve"> </w:t>
       </w:r>
       <w:r>
         <w:rPr>
@@ -348,13 +356,88 @@
         </w:rPr>
         <w:t xml:space="preserve"> 13DTH05</w:t>
       </w:r>
-      <w:r>
-        <w:rPr>
-          <w:bCs/>
-          <w:sz w:val="26"/>
-          <w:szCs w:val="26"/>
-        </w:rPr>
-        <w:tab/>
+    </w:p>
+    <w:p>
+      <w:pPr>
+        <w:pStyle w:val="ListParagraph"/>
+        <w:tabs>
+          <w:tab w:val="left" w:leader="dot" w:pos="4920"/>
+          <w:tab w:val="right" w:leader="dot" w:pos="9356"/>
+        </w:tabs>
+        <w:spacing w:line="312" w:lineRule="auto"/>
+        <w:ind w:left="1080"/>
+        <w:jc w:val="both"/>
+        <w:rPr>
+          <w:bCs/>
+          <w:sz w:val="26"/>
+          <w:szCs w:val="26"/>
+        </w:rPr>
+      </w:pPr>
+      <w:r>
+        <w:rPr>
+          <w:bCs/>
+          <w:sz w:val="26"/>
+          <w:szCs w:val="26"/>
+        </w:rPr>
+        <w:t>Thông tin liên hệ:</w:t>
+      </w:r>
+    </w:p>
+    <w:p>
+      <w:pPr>
+        <w:pStyle w:val="ListParagraph"/>
+        <w:tabs>
+          <w:tab w:val="left" w:leader="dot" w:pos="4920"/>
+          <w:tab w:val="right" w:leader="dot" w:pos="9356"/>
+        </w:tabs>
+        <w:spacing w:line="312" w:lineRule="auto"/>
+        <w:ind w:left="1080"/>
+        <w:jc w:val="both"/>
+        <w:rPr>
+          <w:bCs/>
+          <w:sz w:val="26"/>
+          <w:szCs w:val="26"/>
+        </w:rPr>
+      </w:pPr>
+      <w:r>
+        <w:rPr>
+          <w:bCs/>
+          <w:sz w:val="26"/>
+          <w:szCs w:val="26"/>
+        </w:rPr>
+        <w:t xml:space="preserve">+ Email: </w:t>
+      </w:r>
+      <w:r>
+        <w:rPr>
+          <w:bCs/>
+          <w:sz w:val="26"/>
+          <w:szCs w:val="26"/>
+        </w:rPr>
+        <w:t>tranvytoan@gmail.com</w:t>
+      </w:r>
+    </w:p>
+    <w:p>
+      <w:pPr>
+        <w:pStyle w:val="ListParagraph"/>
+        <w:tabs>
+          <w:tab w:val="left" w:leader="dot" w:pos="4920"/>
+          <w:tab w:val="right" w:leader="dot" w:pos="9356"/>
+        </w:tabs>
+        <w:spacing w:line="312" w:lineRule="auto"/>
+        <w:ind w:left="1080"/>
+        <w:jc w:val="both"/>
+        <w:rPr>
+          <w:bCs/>
+          <w:sz w:val="26"/>
+          <w:szCs w:val="26"/>
+        </w:rPr>
+      </w:pPr>
+      <w:r>
+        <w:rPr>
+          <w:bCs/>
+          <w:sz w:val="26"/>
+          <w:szCs w:val="26"/>
+        </w:rPr>
+        <w:t>+ SDT: 01223776986</w:t>
       </w:r>
     </w:p>
     <w:p>
@@ -582,6 +665,24 @@
           <w:sz w:val="26"/>
           <w:szCs w:val="26"/>
         </w:rPr>
+        <w:t>Ths.</w:t>
+      </w:r>
+      <w:bookmarkStart w:id="0" w:name="_GoBack"/>
+      <w:bookmarkEnd w:id="0"/>
+      <w:r>
+        <w:rPr>
+          <w:bCs/>
+          <w:sz w:val="26"/>
+          <w:szCs w:val="26"/>
+        </w:rPr>
+        <w:t>Dương Thành Phết</w:t>
+      </w:r>
+      <w:r>
+        <w:rPr>
+          <w:bCs/>
+          <w:sz w:val="26"/>
+          <w:szCs w:val="26"/>
+        </w:rPr>
         <w:tab/>
       </w:r>
     </w:p>
@@ -640,7 +741,7 @@
     <w:tbl>
       <w:tblPr>
         <w:tblW w:w="0" w:type="auto"/>
-        <w:tblLook w:val="01E0"/>
+        <w:tblLook w:val="01E0" w:firstRow="1" w:lastRow="1" w:firstColumn="1" w:lastColumn="1" w:noHBand="0" w:noVBand="0"/>
       </w:tblPr>
       <w:tblGrid>
         <w:gridCol w:w="4785"/>
@@ -745,8 +846,6 @@
               </w:rPr>
               <w:t xml:space="preserve"> 2016</w:t>
             </w:r>
-            <w:bookmarkStart w:id="0" w:name="_GoBack"/>
-            <w:bookmarkEnd w:id="0"/>
           </w:p>
           <w:p>
             <w:pPr>
@@ -837,30 +936,6 @@
               <w:tabs>
                 <w:tab w:val="right" w:leader="dot" w:pos="9356"/>
               </w:tabs>
-              <w:jc w:val="center"/>
-              <w:rPr>
-                <w:i/>
-                <w:sz w:val="26"/>
-              </w:rPr>
-            </w:pPr>
-          </w:p>
-          <w:p>
-            <w:pPr>
-              <w:tabs>
-                <w:tab w:val="right" w:leader="dot" w:pos="9356"/>
-              </w:tabs>
-              <w:jc w:val="center"/>
-              <w:rPr>
-                <w:i/>
-                <w:sz w:val="26"/>
-              </w:rPr>
-            </w:pPr>
-          </w:p>
-          <w:p>
-            <w:pPr>
-              <w:tabs>
-                <w:tab w:val="right" w:leader="dot" w:pos="9356"/>
-              </w:tabs>
               <w:rPr>
                 <w:b/>
               </w:rPr>
@@ -906,7 +981,7 @@
     </w:p>
     <w:p/>
     <w:sectPr>
-      <w:headerReference w:type="default" r:id="rId7"/>
+      <w:headerReference w:type="default" r:id="rId8"/>
       <w:pgSz w:w="11907" w:h="16840" w:code="9"/>
       <w:pgMar w:top="1418" w:right="1134" w:bottom="1134" w:left="1418" w:header="851" w:footer="720" w:gutter="0"/>
       <w:cols w:space="720"/>
@@ -917,15 +992,15 @@
 </file>
 
 <file path=word/endnotes.xml><?xml version="1.0" encoding="utf-8"?>
-<w:endnotes xmlns:ve="http://schemas.openxmlformats.org/markup-compatibility/2006" xmlns:o="urn:schemas-microsoft-com:office:office" xmlns:r="http://schemas.openxmlformats.org/officeDocument/2006/relationships" xmlns:m="http://schemas.openxmlformats.org/officeDocument/2006/math" xmlns:v="urn:schemas-microsoft-com:vml" xmlns:wp="http://schemas.openxmlformats.org/drawingml/2006/wordprocessingDrawing" xmlns:w10="urn:schemas-microsoft-com:office:word" xmlns:w="http://schemas.openxmlformats.org/wordprocessingml/2006/main" xmlns:wne="http://schemas.microsoft.com/office/word/2006/wordml">
-  <w:endnote w:type="separator" w:id="0">
+<w:endnotes xmlns:wpc="http://schemas.microsoft.com/office/word/2010/wordprocessingCanvas" xmlns:mc="http://schemas.openxmlformats.org/markup-compatibility/2006" xmlns:o="urn:schemas-microsoft-com:office:office" xmlns:r="http://schemas.openxmlformats.org/officeDocument/2006/relationships" xmlns:m="http://schemas.openxmlformats.org/officeDocument/2006/math" xmlns:v="urn:schemas-microsoft-com:vml" xmlns:wp14="http://schemas.microsoft.com/office/word/2010/wordprocessingDrawing" xmlns:wp="http://schemas.openxmlformats.org/drawingml/2006/wordprocessingDrawing" xmlns:w10="urn:schemas-microsoft-com:office:word" xmlns:w="http://schemas.openxmlformats.org/wordprocessingml/2006/main" xmlns:w14="http://schemas.microsoft.com/office/word/2010/wordml" xmlns:wpg="http://schemas.microsoft.com/office/word/2010/wordprocessingGroup" xmlns:wpi="http://schemas.microsoft.com/office/word/2010/wordprocessingInk" xmlns:wne="http://schemas.microsoft.com/office/word/2006/wordml" xmlns:wps="http://schemas.microsoft.com/office/word/2010/wordprocessingShape" mc:Ignorable="w14 wp14">
+  <w:endnote w:type="separator" w:id="-1">
     <w:p>
       <w:r>
         <w:separator/>
       </w:r>
     </w:p>
   </w:endnote>
-  <w:endnote w:type="continuationSeparator" w:id="1">
+  <w:endnote w:type="continuationSeparator" w:id="0">
     <w:p>
       <w:r>
         <w:continuationSeparator/>
@@ -936,15 +1011,15 @@
 </file>
 
 <file path=word/footnotes.xml><?xml version="1.0" encoding="utf-8"?>
-<w:footnotes xmlns:ve="http://schemas.openxmlformats.org/markup-compatibility/2006" xmlns:o="urn:schemas-microsoft-com:office:office" xmlns:r="http://schemas.openxmlformats.org/officeDocument/2006/relationships" xmlns:m="http://schemas.openxmlformats.org/officeDocument/2006/math" xmlns:v="urn:schemas-microsoft-com:vml" xmlns:wp="http://schemas.openxmlformats.org/drawingml/2006/wordprocessingDrawing" xmlns:w10="urn:schemas-microsoft-com:office:word" xmlns:w="http://schemas.openxmlformats.org/wordprocessingml/2006/main" xmlns:wne="http://schemas.microsoft.com/office/word/2006/wordml">
-  <w:footnote w:type="separator" w:id="0">
+<w:footnotes xmlns:wpc="http://schemas.microsoft.com/office/word/2010/wordprocessingCanvas" xmlns:mc="http://schemas.openxmlformats.org/markup-compatibility/2006" xmlns:o="urn:schemas-microsoft-com:office:office" xmlns:r="http://schemas.openxmlformats.org/officeDocument/2006/relationships" xmlns:m="http://schemas.openxmlformats.org/officeDocument/2006/math" xmlns:v="urn:schemas-microsoft-com:vml" xmlns:wp14="http://schemas.microsoft.com/office/word/2010/wordprocessingDrawing" xmlns:wp="http://schemas.openxmlformats.org/drawingml/2006/wordprocessingDrawing" xmlns:w10="urn:schemas-microsoft-com:office:word" xmlns:w="http://schemas.openxmlformats.org/wordprocessingml/2006/main" xmlns:w14="http://schemas.microsoft.com/office/word/2010/wordml" xmlns:wpg="http://schemas.microsoft.com/office/word/2010/wordprocessingGroup" xmlns:wpi="http://schemas.microsoft.com/office/word/2010/wordprocessingInk" xmlns:wne="http://schemas.microsoft.com/office/word/2006/wordml" xmlns:wps="http://schemas.microsoft.com/office/word/2010/wordprocessingShape" mc:Ignorable="w14 wp14">
+  <w:footnote w:type="separator" w:id="-1">
     <w:p>
       <w:r>
         <w:separator/>
       </w:r>
     </w:p>
   </w:footnote>
-  <w:footnote w:type="continuationSeparator" w:id="1">
+  <w:footnote w:type="continuationSeparator" w:id="0">
     <w:p>
       <w:r>
         <w:continuationSeparator/>
@@ -955,7 +1030,7 @@
 </file>
 
 <file path=word/header1.xml><?xml version="1.0" encoding="utf-8"?>
-<w:hdr xmlns:ve="http://schemas.openxmlformats.org/markup-compatibility/2006" xmlns:o="urn:schemas-microsoft-com:office:office" xmlns:r="http://schemas.openxmlformats.org/officeDocument/2006/relationships" xmlns:m="http://schemas.openxmlformats.org/officeDocument/2006/math" xmlns:v="urn:schemas-microsoft-com:vml" xmlns:wp="http://schemas.openxmlformats.org/drawingml/2006/wordprocessingDrawing" xmlns:w10="urn:schemas-microsoft-com:office:word" xmlns:w="http://schemas.openxmlformats.org/wordprocessingml/2006/main" xmlns:wne="http://schemas.microsoft.com/office/word/2006/wordml">
+<w:hdr xmlns:wpc="http://schemas.microsoft.com/office/word/2010/wordprocessingCanvas" xmlns:mc="http://schemas.openxmlformats.org/markup-compatibility/2006" xmlns:o="urn:schemas-microsoft-com:office:office" xmlns:r="http://schemas.openxmlformats.org/officeDocument/2006/relationships" xmlns:m="http://schemas.openxmlformats.org/officeDocument/2006/math" xmlns:v="urn:schemas-microsoft-com:vml" xmlns:wp14="http://schemas.microsoft.com/office/word/2010/wordprocessingDrawing" xmlns:wp="http://schemas.openxmlformats.org/drawingml/2006/wordprocessingDrawing" xmlns:w10="urn:schemas-microsoft-com:office:word" xmlns:w="http://schemas.openxmlformats.org/wordprocessingml/2006/main" xmlns:w14="http://schemas.microsoft.com/office/word/2010/wordml" xmlns:wpg="http://schemas.microsoft.com/office/word/2010/wordprocessingGroup" xmlns:wpi="http://schemas.microsoft.com/office/word/2010/wordprocessingInk" xmlns:wne="http://schemas.microsoft.com/office/word/2006/wordml" xmlns:wps="http://schemas.microsoft.com/office/word/2010/wordprocessingShape" mc:Ignorable="w14 wp14">
   <w:p>
     <w:pPr>
       <w:pStyle w:val="Header"/>
@@ -967,6 +1042,7 @@
     <w:r>
       <w:rPr>
         <w:noProof/>
+        <w:lang w:eastAsia="ja-JP"/>
       </w:rPr>
       <w:drawing>
         <wp:anchor distT="0" distB="0" distL="114300" distR="114300" simplePos="0" relativeHeight="251659264" behindDoc="1" locked="0" layoutInCell="1" allowOverlap="1">
@@ -1005,7 +1081,7 @@
                   <a:blip r:embed="rId1">
                     <a:extLst>
                       <a:ext uri="{28A0092B-C50C-407E-A947-70E740481C1C}">
-                        <a14:useLocalDpi xmlns:a14="http://schemas.microsoft.com/office/drawing/2010/main" xmlns:wps="http://schemas.microsoft.com/office/word/2010/wordprocessingShape" xmlns:wpi="http://schemas.microsoft.com/office/word/2010/wordprocessingInk" xmlns:wpg="http://schemas.microsoft.com/office/word/2010/wordprocessingGroup" xmlns:w14="http://schemas.microsoft.com/office/word/2010/wordml" xmlns:w="http://schemas.openxmlformats.org/wordprocessingml/2006/main" xmlns:w10="urn:schemas-microsoft-com:office:word" xmlns:wp14="http://schemas.microsoft.com/office/word/2010/wordprocessingDrawing" xmlns:v="urn:schemas-microsoft-com:vml" xmlns:o="urn:schemas-microsoft-com:office:office" xmlns:mc="http://schemas.openxmlformats.org/markup-compatibility/2006" xmlns:wpc="http://schemas.microsoft.com/office/word/2010/wordprocessingCanvas" xmlns="" val="0"/>
+                        <a14:useLocalDpi xmlns:a14="http://schemas.microsoft.com/office/drawing/2010/main" val="0"/>
                       </a:ext>
                     </a:extLst>
                   </a:blip>
@@ -1051,7 +1127,7 @@
 </file>
 
 <file path=word/numbering.xml><?xml version="1.0" encoding="utf-8"?>
-<w:numbering xmlns:ve="http://schemas.openxmlformats.org/markup-compatibility/2006" xmlns:o="urn:schemas-microsoft-com:office:office" xmlns:r="http://schemas.openxmlformats.org/officeDocument/2006/relationships" xmlns:m="http://schemas.openxmlformats.org/officeDocument/2006/math" xmlns:v="urn:schemas-microsoft-com:vml" xmlns:wp="http://schemas.openxmlformats.org/drawingml/2006/wordprocessingDrawing" xmlns:w10="urn:schemas-microsoft-com:office:word" xmlns:w="http://schemas.openxmlformats.org/wordprocessingml/2006/main" xmlns:wne="http://schemas.microsoft.com/office/word/2006/wordml">
+<w:numbering xmlns:wpc="http://schemas.microsoft.com/office/word/2010/wordprocessingCanvas" xmlns:mc="http://schemas.openxmlformats.org/markup-compatibility/2006" xmlns:o="urn:schemas-microsoft-com:office:office" xmlns:r="http://schemas.openxmlformats.org/officeDocument/2006/relationships" xmlns:m="http://schemas.openxmlformats.org/officeDocument/2006/math" xmlns:v="urn:schemas-microsoft-com:vml" xmlns:wp14="http://schemas.microsoft.com/office/word/2010/wordprocessingDrawing" xmlns:wp="http://schemas.openxmlformats.org/drawingml/2006/wordprocessingDrawing" xmlns:w10="urn:schemas-microsoft-com:office:word" xmlns:w="http://schemas.openxmlformats.org/wordprocessingml/2006/main" xmlns:w14="http://schemas.microsoft.com/office/word/2010/wordml" xmlns:wpg="http://schemas.microsoft.com/office/word/2010/wordprocessingGroup" xmlns:wpi="http://schemas.microsoft.com/office/word/2010/wordprocessingInk" xmlns:wne="http://schemas.microsoft.com/office/word/2006/wordml" xmlns:wps="http://schemas.microsoft.com/office/word/2010/wordprocessingShape" mc:Ignorable="w14 wp14">
   <w:abstractNum w:abstractNumId="0">
     <w:nsid w:val="015D7A2B"/>
     <w:multiLevelType w:val="hybridMultilevel"/>
@@ -1267,7 +1343,7 @@
 </file>
 
 <file path=word/styles.xml><?xml version="1.0" encoding="utf-8"?>
-<w:styles xmlns:r="http://schemas.openxmlformats.org/officeDocument/2006/relationships" xmlns:w="http://schemas.openxmlformats.org/wordprocessingml/2006/main">
+<w:styles xmlns:mc="http://schemas.openxmlformats.org/markup-compatibility/2006" xmlns:r="http://schemas.openxmlformats.org/officeDocument/2006/relationships" xmlns:w="http://schemas.openxmlformats.org/wordprocessingml/2006/main" xmlns:w14="http://schemas.microsoft.com/office/word/2010/wordml" mc:Ignorable="w14">
   <w:docDefaults>
     <w:rPrDefault>
       <w:rPr>
@@ -1448,7 +1524,6 @@
     <w:uiPriority w:val="99"/>
     <w:semiHidden/>
     <w:unhideWhenUsed/>
-    <w:qFormat/>
     <w:tblPr>
       <w:tblInd w:w="0" w:type="dxa"/>
       <w:tblCellMar>
@@ -1512,6 +1587,17 @@
       <w:ind w:left="720"/>
       <w:contextualSpacing/>
     </w:pPr>
+  </w:style>
+  <w:style w:type="character" w:styleId="Hyperlink">
+    <w:name w:val="Hyperlink"/>
+    <w:basedOn w:val="DefaultParagraphFont"/>
+    <w:uiPriority w:val="99"/>
+    <w:unhideWhenUsed/>
+    <w:rsid w:val="006328AD"/>
+    <w:rPr>
+      <w:color w:val="0000FF" w:themeColor="hyperlink"/>
+      <w:u w:val="single"/>
+    </w:rPr>
   </w:style>
 </w:styles>
 </file>

</xml_diff>